<commit_message>
Indicated years and river miles used
</commit_message>
<xml_diff>
--- a/Data/Raw/ReadMe.docx
+++ b/Data/Raw/ReadMe.docx
@@ -91,6 +91,41 @@
           <w:szCs w:val="22"/>
         </w:rPr>
         <w:t>SA gage: 115.96</w:t>
+      </w:r>
+    </w:p>
+    <w:p>
+      <w:pPr>
+        <w:pStyle w:val="NormalWeb"/>
+        <w:shd w:val="clear" w:color="auto" w:fill="FFFFFF"/>
+        <w:spacing w:before="0" w:beforeAutospacing="0" w:after="0" w:afterAutospacing="0"/>
+        <w:rPr>
+          <w:rFonts w:ascii="Calibri" w:hAnsi="Calibri" w:cs="Calibri"/>
+          <w:color w:val="323130"/>
+          <w:sz w:val="22"/>
+          <w:szCs w:val="22"/>
+        </w:rPr>
+      </w:pPr>
+    </w:p>
+    <w:p>
+      <w:pPr>
+        <w:pStyle w:val="NormalWeb"/>
+        <w:shd w:val="clear" w:color="auto" w:fill="FFFFFF"/>
+        <w:spacing w:before="0" w:beforeAutospacing="0" w:after="0" w:afterAutospacing="0"/>
+        <w:rPr>
+          <w:rFonts w:ascii="Calibri" w:hAnsi="Calibri" w:cs="Calibri"/>
+          <w:color w:val="323130"/>
+          <w:sz w:val="22"/>
+          <w:szCs w:val="22"/>
+        </w:rPr>
+      </w:pPr>
+      <w:r>
+        <w:rPr>
+          <w:rFonts w:ascii="Calibri" w:hAnsi="Calibri" w:cs="Calibri"/>
+          <w:color w:val="323130"/>
+          <w:sz w:val="22"/>
+          <w:szCs w:val="22"/>
+        </w:rPr>
+        <w:t>Used 2003 to 2018 to make all three datasets consistent</w:t>
       </w:r>
     </w:p>
     <w:p/>
@@ -227,6 +262,7 @@
     <w:lsdException w:name="HTML Sample" w:semiHidden="1" w:unhideWhenUsed="1"/>
     <w:lsdException w:name="HTML Typewriter" w:semiHidden="1" w:unhideWhenUsed="1"/>
     <w:lsdException w:name="HTML Variable" w:semiHidden="1" w:unhideWhenUsed="1"/>
+    <w:lsdException w:name="Normal Table" w:semiHidden="1" w:unhideWhenUsed="1"/>
     <w:lsdException w:name="annotation subject" w:semiHidden="1" w:unhideWhenUsed="1"/>
     <w:lsdException w:name="No List" w:semiHidden="1" w:unhideWhenUsed="1"/>
     <w:lsdException w:name="Outline List 1" w:semiHidden="1" w:unhideWhenUsed="1"/>
@@ -269,8 +305,11 @@
     <w:lsdException w:name="Table Contemporary" w:semiHidden="1" w:unhideWhenUsed="1"/>
     <w:lsdException w:name="Table Elegant" w:semiHidden="1" w:unhideWhenUsed="1"/>
     <w:lsdException w:name="Table Professional" w:semiHidden="1" w:unhideWhenUsed="1"/>
+    <w:lsdException w:name="Table Subtle 1" w:semiHidden="1" w:unhideWhenUsed="1"/>
     <w:lsdException w:name="Table Subtle 2" w:semiHidden="1" w:unhideWhenUsed="1"/>
     <w:lsdException w:name="Table Web 1" w:semiHidden="1" w:unhideWhenUsed="1"/>
+    <w:lsdException w:name="Table Web 2" w:semiHidden="1" w:unhideWhenUsed="1"/>
+    <w:lsdException w:name="Table Web 3" w:semiHidden="1" w:unhideWhenUsed="1"/>
     <w:lsdException w:name="Balloon Text" w:semiHidden="1" w:unhideWhenUsed="1"/>
     <w:lsdException w:name="Table Grid" w:uiPriority="39"/>
     <w:lsdException w:name="Table Theme" w:semiHidden="1" w:unhideWhenUsed="1"/>
@@ -807,12 +846,9 @@
 </file>
 
 <file path=customXml/item1.xml><?xml version="1.0" encoding="utf-8"?>
-<?mso-contentType ?>
-<FormTemplates xmlns="http://schemas.microsoft.com/sharepoint/v3/contenttype/forms">
-  <Display>DocumentLibraryForm</Display>
-  <Edit>DocumentLibraryForm</Edit>
-  <New>DocumentLibraryForm</New>
-</FormTemplates>
+<p:properties xmlns:p="http://schemas.microsoft.com/office/2006/metadata/properties" xmlns:xsi="http://www.w3.org/2001/XMLSchema-instance" xmlns:pc="http://schemas.microsoft.com/office/infopath/2007/PartnerControls">
+  <documentManagement/>
+</p:properties>
 </file>
 
 <file path=customXml/item2.xml><?xml version="1.0" encoding="utf-8"?>
@@ -1019,15 +1055,19 @@
 </file>
 
 <file path=customXml/item3.xml><?xml version="1.0" encoding="utf-8"?>
-<p:properties xmlns:p="http://schemas.microsoft.com/office/2006/metadata/properties" xmlns:xsi="http://www.w3.org/2001/XMLSchema-instance" xmlns:pc="http://schemas.microsoft.com/office/infopath/2007/PartnerControls">
-  <documentManagement/>
-</p:properties>
+<?mso-contentType ?>
+<FormTemplates xmlns="http://schemas.microsoft.com/sharepoint/v3/contenttype/forms">
+  <Display>DocumentLibraryForm</Display>
+  <Edit>DocumentLibraryForm</Edit>
+  <New>DocumentLibraryForm</New>
+</FormTemplates>
 </file>
 
 <file path=customXml/itemProps1.xml><?xml version="1.0" encoding="utf-8"?>
-<ds:datastoreItem xmlns:ds="http://schemas.openxmlformats.org/officeDocument/2006/customXml" ds:itemID="{A0860DC3-A534-48C4-9EA7-B66CAFE5D1C2}">
+<ds:datastoreItem xmlns:ds="http://schemas.openxmlformats.org/officeDocument/2006/customXml" ds:itemID="{1F3CC0D7-491B-4EBD-9DCB-892C9ECF32CE}">
   <ds:schemaRefs>
-    <ds:schemaRef ds:uri="http://schemas.microsoft.com/sharepoint/v3/contenttype/forms"/>
+    <ds:schemaRef ds:uri="http://schemas.microsoft.com/office/2006/metadata/properties"/>
+    <ds:schemaRef ds:uri="http://schemas.microsoft.com/office/infopath/2007/PartnerControls"/>
   </ds:schemaRefs>
 </ds:datastoreItem>
 </file>
@@ -1052,10 +1092,9 @@
 </file>
 
 <file path=customXml/itemProps3.xml><?xml version="1.0" encoding="utf-8"?>
-<ds:datastoreItem xmlns:ds="http://schemas.openxmlformats.org/officeDocument/2006/customXml" ds:itemID="{1F3CC0D7-491B-4EBD-9DCB-892C9ECF32CE}">
+<ds:datastoreItem xmlns:ds="http://schemas.openxmlformats.org/officeDocument/2006/customXml" ds:itemID="{A0860DC3-A534-48C4-9EA7-B66CAFE5D1C2}">
   <ds:schemaRefs>
-    <ds:schemaRef ds:uri="http://schemas.microsoft.com/office/2006/metadata/properties"/>
-    <ds:schemaRef ds:uri="http://schemas.microsoft.com/office/infopath/2007/PartnerControls"/>
+    <ds:schemaRef ds:uri="http://schemas.microsoft.com/sharepoint/v3/contenttype/forms"/>
   </ds:schemaRefs>
 </ds:datastoreItem>
 </file>
</xml_diff>

<commit_message>
Processed files of ET toolbox and river eyes
</commit_message>
<xml_diff>
--- a/Data/Raw/ReadMe.docx
+++ b/Data/Raw/ReadMe.docx
@@ -3,94 +3,98 @@
 <w:document xmlns:wpc="http://schemas.microsoft.com/office/word/2010/wordprocessingCanvas" xmlns:cx="http://schemas.microsoft.com/office/drawing/2014/chartex" xmlns:cx1="http://schemas.microsoft.com/office/drawing/2015/9/8/chartex" xmlns:cx2="http://schemas.microsoft.com/office/drawing/2015/10/21/chartex" xmlns:cx3="http://schemas.microsoft.com/office/drawing/2016/5/9/chartex" xmlns:cx4="http://schemas.microsoft.com/office/drawing/2016/5/10/chartex" xmlns:cx5="http://schemas.microsoft.com/office/drawing/2016/5/11/chartex" xmlns:cx6="http://schemas.microsoft.com/office/drawing/2016/5/12/chartex" xmlns:cx7="http://schemas.microsoft.com/office/drawing/2016/5/13/chartex" xmlns:cx8="http://schemas.microsoft.com/office/drawing/2016/5/14/chartex" xmlns:mc="http://schemas.openxmlformats.org/markup-compatibility/2006" xmlns:aink="http://schemas.microsoft.com/office/drawing/2016/ink" xmlns:am3d="http://schemas.microsoft.com/office/drawing/2017/model3d" xmlns:o="urn:schemas-microsoft-com:office:office" xmlns:r="http://schemas.openxmlformats.org/officeDocument/2006/relationships" xmlns:m="http://schemas.openxmlformats.org/officeDocument/2006/math" xmlns:v="urn:schemas-microsoft-com:vml" xmlns:wp14="http://schemas.microsoft.com/office/word/2010/wordprocessingDrawing" xmlns:wp="http://schemas.openxmlformats.org/drawingml/2006/wordprocessingDrawing" xmlns:w10="urn:schemas-microsoft-com:office:word" xmlns:w="http://schemas.openxmlformats.org/wordprocessingml/2006/main" xmlns:w14="http://schemas.microsoft.com/office/word/2010/wordml" xmlns:w15="http://schemas.microsoft.com/office/word/2012/wordml" xmlns:w16cex="http://schemas.microsoft.com/office/word/2018/wordml/cex" xmlns:w16cid="http://schemas.microsoft.com/office/word/2016/wordml/cid" xmlns:w16="http://schemas.microsoft.com/office/word/2018/wordml" xmlns:w16se="http://schemas.microsoft.com/office/word/2015/wordml/symex" xmlns:wpg="http://schemas.microsoft.com/office/word/2010/wordprocessingGroup" xmlns:wpi="http://schemas.microsoft.com/office/word/2010/wordprocessingInk" xmlns:wne="http://schemas.microsoft.com/office/word/2006/wordml" xmlns:wps="http://schemas.microsoft.com/office/word/2010/wordprocessingShape" mc:Ignorable="w14 w15 w16se w16cid w16 w16cex wp14">
   <w:body>
     <w:p>
+      <w:pPr>
+        <w:spacing w:after="0" w:line="240" w:lineRule="auto"/>
+      </w:pPr>
       <w:r>
         <w:t>The Bureau of Reclamation is the source/author for the river miles data.</w:t>
-      </w:r>
-    </w:p>
-    <w:p>
-      <w:r>
-        <w:t>Reach 6 is:</w:t>
       </w:r>
     </w:p>
     <w:p>
       <w:pPr>
-        <w:rPr>
-          <w:rFonts w:ascii="Calibri" w:hAnsi="Calibri" w:cs="Calibri"/>
-          <w:color w:val="323130"/>
-        </w:rPr>
+        <w:spacing w:after="0" w:line="240" w:lineRule="auto"/>
       </w:pPr>
-      <w:r>
-        <w:rPr>
-          <w:rFonts w:ascii="Calibri" w:hAnsi="Calibri" w:cs="Calibri"/>
-          <w:color w:val="323130"/>
-        </w:rPr>
-        <w:t>Bernardo HWY 60: 130.62</w:t>
-      </w:r>
     </w:p>
     <w:p>
       <w:pPr>
-        <w:pStyle w:val="NormalWeb"/>
-        <w:shd w:val="clear" w:color="auto" w:fill="FFFFFF"/>
-        <w:spacing w:before="0" w:beforeAutospacing="0" w:after="0" w:afterAutospacing="0"/>
-        <w:rPr>
-          <w:rFonts w:ascii="Calibri" w:hAnsi="Calibri" w:cs="Calibri"/>
-          <w:color w:val="323130"/>
-          <w:sz w:val="22"/>
-          <w:szCs w:val="22"/>
-        </w:rPr>
+        <w:spacing w:after="0" w:line="240" w:lineRule="auto"/>
       </w:pPr>
       <w:r>
-        <w:rPr>
-          <w:rFonts w:ascii="Calibri" w:hAnsi="Calibri" w:cs="Calibri"/>
-          <w:color w:val="323130"/>
-          <w:sz w:val="22"/>
-          <w:szCs w:val="22"/>
-        </w:rPr>
-        <w:t>Bernardo Gage: 130.57</w:t>
+        <w:t>River miles go from high to low going downstream</w:t>
       </w:r>
     </w:p>
     <w:p>
       <w:pPr>
-        <w:pStyle w:val="NormalWeb"/>
-        <w:shd w:val="clear" w:color="auto" w:fill="FFFFFF"/>
-        <w:spacing w:before="0" w:beforeAutospacing="0" w:after="0" w:afterAutospacing="0"/>
-        <w:rPr>
-          <w:rFonts w:ascii="Calibri" w:hAnsi="Calibri" w:cs="Calibri"/>
-          <w:color w:val="323130"/>
-          <w:sz w:val="22"/>
-          <w:szCs w:val="22"/>
-        </w:rPr>
+        <w:spacing w:after="0" w:line="240" w:lineRule="auto"/>
       </w:pPr>
       <w:r>
-        <w:rPr>
-          <w:rFonts w:ascii="Calibri" w:hAnsi="Calibri" w:cs="Calibri"/>
-          <w:color w:val="323130"/>
-          <w:sz w:val="22"/>
-          <w:szCs w:val="22"/>
-        </w:rPr>
-        <w:t>SADD: 116.17</w:t>
+        <w:t>Reach 5 is RM 172 – 129 (</w:t>
+      </w:r>
+      <w:r>
+        <w:t>I</w:t>
+      </w:r>
+      <w:r>
+        <w:t>sleta to bosque gage)</w:t>
       </w:r>
     </w:p>
     <w:p>
       <w:pPr>
-        <w:pStyle w:val="NormalWeb"/>
-        <w:shd w:val="clear" w:color="auto" w:fill="FFFFFF"/>
-        <w:spacing w:before="0" w:beforeAutospacing="0" w:after="0" w:afterAutospacing="0"/>
-        <w:rPr>
-          <w:rFonts w:ascii="Calibri" w:hAnsi="Calibri" w:cs="Calibri"/>
-          <w:color w:val="323130"/>
-          <w:sz w:val="22"/>
-          <w:szCs w:val="22"/>
-        </w:rPr>
+        <w:spacing w:after="0" w:line="240" w:lineRule="auto"/>
       </w:pPr>
       <w:r>
-        <w:rPr>
-          <w:rFonts w:ascii="Calibri" w:hAnsi="Calibri" w:cs="Calibri"/>
-          <w:color w:val="323130"/>
-          <w:sz w:val="22"/>
-          <w:szCs w:val="22"/>
-        </w:rPr>
-        <w:t>SA gage: 115.96</w:t>
+        <w:t xml:space="preserve">Reach 6 is RM </w:t>
+      </w:r>
+      <w:r>
+        <w:t>130 – 116 (</w:t>
+      </w:r>
+      <w:proofErr w:type="spellStart"/>
+      <w:r>
+        <w:t>Bosuqe</w:t>
+      </w:r>
+      <w:proofErr w:type="spellEnd"/>
+      <w:r>
+        <w:t xml:space="preserve"> to San Acacia gage)</w:t>
+      </w:r>
+    </w:p>
+    <w:p>
+      <w:pPr>
+        <w:spacing w:after="0" w:line="240" w:lineRule="auto"/>
+      </w:pPr>
+      <w:r>
+        <w:t xml:space="preserve">Reach 7 is RM 117 – 68 (San Acacia to San </w:t>
+      </w:r>
+      <w:proofErr w:type="spellStart"/>
+      <w:r>
+        <w:t>Marical</w:t>
+      </w:r>
+      <w:proofErr w:type="spellEnd"/>
+      <w:r>
+        <w:t xml:space="preserve"> gage)</w:t>
+      </w:r>
+    </w:p>
+    <w:p>
+      <w:pPr>
+        <w:spacing w:after="0" w:line="240" w:lineRule="auto"/>
+      </w:pPr>
+      <w:r>
+        <w:t xml:space="preserve">Reach 8 is RM 67 </w:t>
+      </w:r>
+      <w:r>
+        <w:t>–</w:t>
+      </w:r>
+      <w:r>
+        <w:t xml:space="preserve"> </w:t>
+      </w:r>
+      <w:r>
+        <w:t xml:space="preserve">54 (San </w:t>
+      </w:r>
+      <w:proofErr w:type="spellStart"/>
+      <w:r>
+        <w:t>Marcial</w:t>
+      </w:r>
+      <w:proofErr w:type="spellEnd"/>
+      <w:r>
+        <w:t xml:space="preserve"> gage to Elephant Butte</w:t>
       </w:r>
     </w:p>
     <w:p>
@@ -128,7 +132,11 @@
         <w:t>Used 2003 to 2018 to make all three datasets consistent</w:t>
       </w:r>
     </w:p>
-    <w:p/>
+    <w:p>
+      <w:pPr>
+        <w:spacing w:after="0" w:line="240" w:lineRule="auto"/>
+      </w:pPr>
+    </w:p>
     <w:sectPr>
       <w:pgSz w:w="12240" w:h="15840"/>
       <w:pgMar w:top="1440" w:right="1440" w:bottom="1440" w:left="1440" w:header="720" w:footer="720" w:gutter="0"/>
@@ -846,12 +854,6 @@
 </file>
 
 <file path=customXml/item1.xml><?xml version="1.0" encoding="utf-8"?>
-<p:properties xmlns:p="http://schemas.microsoft.com/office/2006/metadata/properties" xmlns:xsi="http://www.w3.org/2001/XMLSchema-instance" xmlns:pc="http://schemas.microsoft.com/office/infopath/2007/PartnerControls">
-  <documentManagement/>
-</p:properties>
-</file>
-
-<file path=customXml/item2.xml><?xml version="1.0" encoding="utf-8"?>
 <ct:contentTypeSchema xmlns:ct="http://schemas.microsoft.com/office/2006/metadata/contentType" xmlns:ma="http://schemas.microsoft.com/office/2006/metadata/properties/metaAttributes" ct:_="" ma:_="" ma:contentTypeName="Document" ma:contentTypeID="0x01010067C913228723924280983BDCB34D0F6E" ma:contentTypeVersion="10" ma:contentTypeDescription="Create a new document." ma:contentTypeScope="" ma:versionID="07ee9d9819b1ab48f9544634c5cc87d3">
   <xsd:schema xmlns:xsd="http://www.w3.org/2001/XMLSchema" xmlns:xs="http://www.w3.org/2001/XMLSchema" xmlns:p="http://schemas.microsoft.com/office/2006/metadata/properties" xmlns:ns2="7cb56a8f-c205-45ee-9d88-4096a00fd0fc" xmlns:ns3="a6766774-30a2-4c8d-b456-98a46e3489f0" targetNamespace="http://schemas.microsoft.com/office/2006/metadata/properties" ma:root="true" ma:fieldsID="1f85aaf2ced0a50770fcf541558b8909" ns2:_="" ns3:_="">
     <xsd:import namespace="7cb56a8f-c205-45ee-9d88-4096a00fd0fc"/>
@@ -1054,6 +1056,12 @@
 </ct:contentTypeSchema>
 </file>
 
+<file path=customXml/item2.xml><?xml version="1.0" encoding="utf-8"?>
+<p:properties xmlns:p="http://schemas.microsoft.com/office/2006/metadata/properties" xmlns:xsi="http://www.w3.org/2001/XMLSchema-instance" xmlns:pc="http://schemas.microsoft.com/office/infopath/2007/PartnerControls">
+  <documentManagement/>
+</p:properties>
+</file>
+
 <file path=customXml/item3.xml><?xml version="1.0" encoding="utf-8"?>
 <?mso-contentType ?>
 <FormTemplates xmlns="http://schemas.microsoft.com/sharepoint/v3/contenttype/forms">
@@ -1064,15 +1072,6 @@
 </file>
 
 <file path=customXml/itemProps1.xml><?xml version="1.0" encoding="utf-8"?>
-<ds:datastoreItem xmlns:ds="http://schemas.openxmlformats.org/officeDocument/2006/customXml" ds:itemID="{1F3CC0D7-491B-4EBD-9DCB-892C9ECF32CE}">
-  <ds:schemaRefs>
-    <ds:schemaRef ds:uri="http://schemas.microsoft.com/office/2006/metadata/properties"/>
-    <ds:schemaRef ds:uri="http://schemas.microsoft.com/office/infopath/2007/PartnerControls"/>
-  </ds:schemaRefs>
-</ds:datastoreItem>
-</file>
-
-<file path=customXml/itemProps2.xml><?xml version="1.0" encoding="utf-8"?>
 <ds:datastoreItem xmlns:ds="http://schemas.openxmlformats.org/officeDocument/2006/customXml" ds:itemID="{BD35E3E3-5D69-49AC-A2C0-7335684851DA}">
   <ds:schemaRefs>
     <ds:schemaRef ds:uri="http://schemas.microsoft.com/office/2006/metadata/contentType"/>
@@ -1091,6 +1090,15 @@
 </ds:datastoreItem>
 </file>
 
+<file path=customXml/itemProps2.xml><?xml version="1.0" encoding="utf-8"?>
+<ds:datastoreItem xmlns:ds="http://schemas.openxmlformats.org/officeDocument/2006/customXml" ds:itemID="{1F3CC0D7-491B-4EBD-9DCB-892C9ECF32CE}">
+  <ds:schemaRefs>
+    <ds:schemaRef ds:uri="http://schemas.microsoft.com/office/2006/metadata/properties"/>
+    <ds:schemaRef ds:uri="http://schemas.microsoft.com/office/infopath/2007/PartnerControls"/>
+  </ds:schemaRefs>
+</ds:datastoreItem>
+</file>
+
 <file path=customXml/itemProps3.xml><?xml version="1.0" encoding="utf-8"?>
 <ds:datastoreItem xmlns:ds="http://schemas.openxmlformats.org/officeDocument/2006/customXml" ds:itemID="{A0860DC3-A534-48C4-9EA7-B66CAFE5D1C2}">
   <ds:schemaRefs>

</xml_diff>

<commit_message>
Raw and processed files from data wrangle
</commit_message>
<xml_diff>
--- a/Data/Raw/ReadMe.docx
+++ b/Data/Raw/ReadMe.docx
@@ -28,7 +28,13 @@
         <w:spacing w:after="0" w:line="240" w:lineRule="auto"/>
       </w:pPr>
       <w:r>
-        <w:t>Reach 5 is RM 172 – 129 (</w:t>
+        <w:t>Reach 5 is RM 172 – 1</w:t>
+      </w:r>
+      <w:r>
+        <w:t>30</w:t>
+      </w:r>
+      <w:r>
+        <w:t>(</w:t>
       </w:r>
       <w:r>
         <w:t>I</w:t>
@@ -45,15 +51,19 @@
         <w:t xml:space="preserve">Reach 6 is RM </w:t>
       </w:r>
       <w:r>
-        <w:t>130 – 116 (</w:t>
-      </w:r>
-      <w:proofErr w:type="spellStart"/>
-      <w:r>
-        <w:t>Bosuqe</w:t>
-      </w:r>
-      <w:proofErr w:type="spellEnd"/>
-      <w:r>
-        <w:t xml:space="preserve"> to San Acacia gage)</w:t>
+        <w:t>1</w:t>
+      </w:r>
+      <w:r>
+        <w:t>29</w:t>
+      </w:r>
+      <w:r>
+        <w:t xml:space="preserve"> – 11</w:t>
+      </w:r>
+      <w:r>
+        <w:t>7</w:t>
+      </w:r>
+      <w:r>
+        <w:t xml:space="preserve"> (Bosuqe to San Acacia gage)</w:t>
       </w:r>
     </w:p>
     <w:p>
@@ -61,15 +71,13 @@
         <w:spacing w:after="0" w:line="240" w:lineRule="auto"/>
       </w:pPr>
       <w:r>
-        <w:t xml:space="preserve">Reach 7 is RM 117 – 68 (San Acacia to San </w:t>
-      </w:r>
-      <w:proofErr w:type="spellStart"/>
-      <w:r>
-        <w:t>Marical</w:t>
-      </w:r>
-      <w:proofErr w:type="spellEnd"/>
-      <w:r>
-        <w:t xml:space="preserve"> gage)</w:t>
+        <w:t>Reach 7 is RM 11</w:t>
+      </w:r>
+      <w:r>
+        <w:t>6</w:t>
+      </w:r>
+      <w:r>
+        <w:t xml:space="preserve"> – 68 (San Acacia to San Marical gage)</w:t>
       </w:r>
     </w:p>
     <w:p>
@@ -86,15 +94,7 @@
         <w:t xml:space="preserve"> </w:t>
       </w:r>
       <w:r>
-        <w:t xml:space="preserve">54 (San </w:t>
-      </w:r>
-      <w:proofErr w:type="spellStart"/>
-      <w:r>
-        <w:t>Marcial</w:t>
-      </w:r>
-      <w:proofErr w:type="spellEnd"/>
-      <w:r>
-        <w:t xml:space="preserve"> gage to Elephant Butte</w:t>
+        <w:t>54 (San Marcial gage to Elephant Butte</w:t>
       </w:r>
     </w:p>
     <w:p>
@@ -854,6 +854,21 @@
 </file>
 
 <file path=customXml/item1.xml><?xml version="1.0" encoding="utf-8"?>
+<?mso-contentType ?>
+<FormTemplates xmlns="http://schemas.microsoft.com/sharepoint/v3/contenttype/forms">
+  <Display>DocumentLibraryForm</Display>
+  <Edit>DocumentLibraryForm</Edit>
+  <New>DocumentLibraryForm</New>
+</FormTemplates>
+</file>
+
+<file path=customXml/item2.xml><?xml version="1.0" encoding="utf-8"?>
+<p:properties xmlns:p="http://schemas.microsoft.com/office/2006/metadata/properties" xmlns:xsi="http://www.w3.org/2001/XMLSchema-instance" xmlns:pc="http://schemas.microsoft.com/office/infopath/2007/PartnerControls">
+  <documentManagement/>
+</p:properties>
+</file>
+
+<file path=customXml/item3.xml><?xml version="1.0" encoding="utf-8"?>
 <ct:contentTypeSchema xmlns:ct="http://schemas.microsoft.com/office/2006/metadata/contentType" xmlns:ma="http://schemas.microsoft.com/office/2006/metadata/properties/metaAttributes" ct:_="" ma:_="" ma:contentTypeName="Document" ma:contentTypeID="0x01010067C913228723924280983BDCB34D0F6E" ma:contentTypeVersion="10" ma:contentTypeDescription="Create a new document." ma:contentTypeScope="" ma:versionID="07ee9d9819b1ab48f9544634c5cc87d3">
   <xsd:schema xmlns:xsd="http://www.w3.org/2001/XMLSchema" xmlns:xs="http://www.w3.org/2001/XMLSchema" xmlns:p="http://schemas.microsoft.com/office/2006/metadata/properties" xmlns:ns2="7cb56a8f-c205-45ee-9d88-4096a00fd0fc" xmlns:ns3="a6766774-30a2-4c8d-b456-98a46e3489f0" targetNamespace="http://schemas.microsoft.com/office/2006/metadata/properties" ma:root="true" ma:fieldsID="1f85aaf2ced0a50770fcf541558b8909" ns2:_="" ns3:_="">
     <xsd:import namespace="7cb56a8f-c205-45ee-9d88-4096a00fd0fc"/>
@@ -1056,22 +1071,24 @@
 </ct:contentTypeSchema>
 </file>
 
-<file path=customXml/item2.xml><?xml version="1.0" encoding="utf-8"?>
-<p:properties xmlns:p="http://schemas.microsoft.com/office/2006/metadata/properties" xmlns:xsi="http://www.w3.org/2001/XMLSchema-instance" xmlns:pc="http://schemas.microsoft.com/office/infopath/2007/PartnerControls">
-  <documentManagement/>
-</p:properties>
+<file path=customXml/itemProps1.xml><?xml version="1.0" encoding="utf-8"?>
+<ds:datastoreItem xmlns:ds="http://schemas.openxmlformats.org/officeDocument/2006/customXml" ds:itemID="{A0860DC3-A534-48C4-9EA7-B66CAFE5D1C2}">
+  <ds:schemaRefs>
+    <ds:schemaRef ds:uri="http://schemas.microsoft.com/sharepoint/v3/contenttype/forms"/>
+  </ds:schemaRefs>
+</ds:datastoreItem>
 </file>
 
-<file path=customXml/item3.xml><?xml version="1.0" encoding="utf-8"?>
-<?mso-contentType ?>
-<FormTemplates xmlns="http://schemas.microsoft.com/sharepoint/v3/contenttype/forms">
-  <Display>DocumentLibraryForm</Display>
-  <Edit>DocumentLibraryForm</Edit>
-  <New>DocumentLibraryForm</New>
-</FormTemplates>
+<file path=customXml/itemProps2.xml><?xml version="1.0" encoding="utf-8"?>
+<ds:datastoreItem xmlns:ds="http://schemas.openxmlformats.org/officeDocument/2006/customXml" ds:itemID="{1F3CC0D7-491B-4EBD-9DCB-892C9ECF32CE}">
+  <ds:schemaRefs>
+    <ds:schemaRef ds:uri="http://schemas.microsoft.com/office/2006/metadata/properties"/>
+    <ds:schemaRef ds:uri="http://schemas.microsoft.com/office/infopath/2007/PartnerControls"/>
+  </ds:schemaRefs>
+</ds:datastoreItem>
 </file>
 
-<file path=customXml/itemProps1.xml><?xml version="1.0" encoding="utf-8"?>
+<file path=customXml/itemProps3.xml><?xml version="1.0" encoding="utf-8"?>
 <ds:datastoreItem xmlns:ds="http://schemas.openxmlformats.org/officeDocument/2006/customXml" ds:itemID="{BD35E3E3-5D69-49AC-A2C0-7335684851DA}">
   <ds:schemaRefs>
     <ds:schemaRef ds:uri="http://schemas.microsoft.com/office/2006/metadata/contentType"/>
@@ -1088,21 +1105,4 @@
     <ds:schemaRef ds:uri="http://schemas.microsoft.com/internal/obd"/>
   </ds:schemaRefs>
 </ds:datastoreItem>
-</file>
-
-<file path=customXml/itemProps2.xml><?xml version="1.0" encoding="utf-8"?>
-<ds:datastoreItem xmlns:ds="http://schemas.openxmlformats.org/officeDocument/2006/customXml" ds:itemID="{1F3CC0D7-491B-4EBD-9DCB-892C9ECF32CE}">
-  <ds:schemaRefs>
-    <ds:schemaRef ds:uri="http://schemas.microsoft.com/office/2006/metadata/properties"/>
-    <ds:schemaRef ds:uri="http://schemas.microsoft.com/office/infopath/2007/PartnerControls"/>
-  </ds:schemaRefs>
-</ds:datastoreItem>
-</file>
-
-<file path=customXml/itemProps3.xml><?xml version="1.0" encoding="utf-8"?>
-<ds:datastoreItem xmlns:ds="http://schemas.openxmlformats.org/officeDocument/2006/customXml" ds:itemID="{A0860DC3-A534-48C4-9EA7-B66CAFE5D1C2}">
-  <ds:schemaRefs>
-    <ds:schemaRef ds:uri="http://schemas.microsoft.com/sharepoint/v3/contenttype/forms"/>
-  </ds:schemaRefs>
-</ds:datastoreItem>
 </file>
</xml_diff>